<commit_message>
add gfed fire emissions
</commit_message>
<xml_diff>
--- a/GHG-Emissions-Assessment-Workbook-2024.docx
+++ b/GHG-Emissions-Assessment-Workbook-2024.docx
@@ -219,7 +219,7 @@
         <w:rPr>
           <w:rStyle w:val="VerbatimChar"/>
         </w:rPr>
-        <w:t xml:space="preserve">## Warning: Removed 682 rows containing non-finite values (`stat_align()`).</w:t>
+        <w:t xml:space="preserve">## Warning: Removed 683 rows containing non-finite values (`stat_align()`).</w:t>
       </w:r>
     </w:p>
     <w:p>
@@ -606,7 +606,7 @@
         <w:rPr>
           <w:rStyle w:val="VerbatimChar"/>
         </w:rPr>
-        <w:t xml:space="preserve">## Warning: Removed 440 rows containing missing values (`geom_path()`).</w:t>
+        <w:t xml:space="preserve">## Warning: Removed 442 rows containing missing values (`geom_path()`).</w:t>
       </w:r>
     </w:p>
     <w:p>
@@ -674,7 +674,7 @@
         <w:rPr>
           <w:rStyle w:val="VerbatimChar"/>
         </w:rPr>
-        <w:t xml:space="preserve">## Warning: Removed 682 rows containing non-finite values (`stat_align()`).</w:t>
+        <w:t xml:space="preserve">## Warning: Removed 683 rows containing non-finite values (`stat_align()`).</w:t>
       </w:r>
     </w:p>
     <w:p>
@@ -718,14 +718,16 @@
         </w:rPr>
         <w:t xml:space="preserve">## Removed 440 rows containing missing values (`geom_path()`).</w:t>
       </w:r>
-      <w:r>
-        <w:br/>
-      </w:r>
-      <w:r>
-        <w:rPr>
-          <w:rStyle w:val="VerbatimChar"/>
-        </w:rPr>
-        <w:t xml:space="preserve">## Removed 440 rows containing missing values (`geom_path()`).</w:t>
+    </w:p>
+    <w:p>
+      <w:pPr>
+        <w:pStyle w:val="SourceCode"/>
+      </w:pPr>
+      <w:r>
+        <w:rPr>
+          <w:rStyle w:val="VerbatimChar"/>
+        </w:rPr>
+        <w:t xml:space="preserve">## Warning: Removed 442 rows containing missing values (`geom_path()`).</w:t>
       </w:r>
     </w:p>
     <w:p>
@@ -811,24 +813,6 @@
         <w:rPr>
           <w:rStyle w:val="VerbatimChar"/>
         </w:rPr>
-        <w:t xml:space="preserve">## `summarise()` has grouped output by 'label'. You can override using the</w:t>
-      </w:r>
-      <w:r>
-        <w:br/>
-      </w:r>
-      <w:r>
-        <w:rPr>
-          <w:rStyle w:val="VerbatimChar"/>
-        </w:rPr>
-        <w:t xml:space="preserve">## `.groups` argument.</w:t>
-      </w:r>
-      <w:r>
-        <w:br/>
-      </w:r>
-      <w:r>
-        <w:rPr>
-          <w:rStyle w:val="VerbatimChar"/>
-        </w:rPr>
         <w:t xml:space="preserve">## `summarise()` has grouped output by 'cut', 'label'. You can override using the</w:t>
       </w:r>
       <w:r>
@@ -879,7 +863,7 @@
         <w:rPr>
           <w:rStyle w:val="VerbatimChar"/>
         </w:rPr>
-        <w:t xml:space="preserve">## [1] -2.92542</w:t>
+        <w:t xml:space="preserve">## [1] -3.348659</w:t>
       </w:r>
     </w:p>
     <w:bookmarkEnd w:id="39"/>

</xml_diff>

<commit_message>
GCB cement carbonation fix
</commit_message>
<xml_diff>
--- a/GHG-Emissions-Assessment-Workbook-2024.docx
+++ b/GHG-Emissions-Assessment-Workbook-2024.docx
@@ -931,9 +931,31 @@
         </w:rPr>
         <w:t xml:space="preserve">## `.groups` argument.</w:t>
       </w:r>
-      <w:r>
-        <w:br/>
-      </w:r>
+    </w:p>
+    <w:p>
+      <w:pPr>
+        <w:pStyle w:val="SourceCode"/>
+      </w:pPr>
+      <w:r>
+        <w:rPr>
+          <w:rStyle w:val="VerbatimChar"/>
+        </w:rPr>
+        <w:t xml:space="preserve">## Warning in file.create(to[okay]): kann Datei</w:t>
+      </w:r>
+      <w:r>
+        <w:br/>
+      </w:r>
+      <w:r>
+        <w:rPr>
+          <w:rStyle w:val="VerbatimChar"/>
+        </w:rPr>
+        <w:t xml:space="preserve">## 'results/section_2_2_table_2024.xlsx' nicht erzeugen. Grund 'Permission denied'</w:t>
+      </w:r>
+    </w:p>
+    <w:p>
+      <w:pPr>
+        <w:pStyle w:val="SourceCode"/>
+      </w:pPr>
       <w:r>
         <w:rPr>
           <w:rStyle w:val="VerbatimChar"/>
@@ -1018,7 +1040,18 @@
         <w:rPr>
           <w:rStyle w:val="VerbatimChar"/>
         </w:rPr>
-        <w:t xml:space="preserve">## [1] -2.437746</w:t>
+        <w:t xml:space="preserve">## [1] -0.8115355</w:t>
+      </w:r>
+    </w:p>
+    <w:p>
+      <w:pPr>
+        <w:pStyle w:val="SourceCode"/>
+      </w:pPr>
+      <w:r>
+        <w:rPr>
+          <w:rStyle w:val="VerbatimChar"/>
+        </w:rPr>
+        <w:t xml:space="preserve">## [1] -3.101484</w:t>
       </w:r>
     </w:p>
     <w:bookmarkEnd w:id="40"/>

</xml_diff>